<commit_message>
début chagemnt dans le html et css pour conformité SEO + ajout des recommandation
</commit_message>
<xml_diff>
--- a/DOC SEO/A faire.docx
+++ b/DOC SEO/A faire.docx
@@ -324,6 +324,171 @@
       <w:pPr>
         <w:rPr>
           <w:rFonts w:cstheme="minorHAnsi"/>
+        </w:rPr>
+      </w:pPr>
+    </w:p>
+    <w:p>
+      <w:pPr>
+        <w:rPr>
+          <w:rFonts w:cstheme="minorHAnsi"/>
+          <w:color w:val="000000" w:themeColor="text1"/>
+          <w:sz w:val="32"/>
+          <w:szCs w:val="32"/>
+        </w:rPr>
+      </w:pPr>
+      <w:r>
+        <w:rPr>
+          <w:rFonts w:cstheme="minorHAnsi"/>
+          <w:b/>
+          <w:bCs/>
+          <w:color w:val="FF0000"/>
+          <w:sz w:val="40"/>
+          <w:szCs w:val="40"/>
+        </w:rPr>
+        <w:t>Livrable</w:t>
+      </w:r>
+      <w:r>
+        <w:rPr>
+          <w:rFonts w:cstheme="minorHAnsi"/>
+          <w:b/>
+          <w:bCs/>
+          <w:color w:val="FF0000"/>
+          <w:sz w:val="40"/>
+          <w:szCs w:val="40"/>
+        </w:rPr>
+        <w:t xml:space="preserve"> : </w:t>
+      </w:r>
+      <w:r>
+        <w:rPr>
+          <w:rFonts w:cstheme="minorHAnsi"/>
+          <w:color w:val="000000" w:themeColor="text1"/>
+          <w:sz w:val="32"/>
+          <w:szCs w:val="32"/>
+        </w:rPr>
+        <w:t>Un fichier zip contenant :</w:t>
+      </w:r>
+    </w:p>
+    <w:p>
+      <w:pPr>
+        <w:pStyle w:val="Paragraphedeliste"/>
+        <w:numPr>
+          <w:ilvl w:val="0"/>
+          <w:numId w:val="2"/>
+        </w:numPr>
+        <w:rPr>
+          <w:rFonts w:cstheme="minorHAnsi"/>
+          <w:color w:val="000000" w:themeColor="text1"/>
+          <w:sz w:val="32"/>
+          <w:szCs w:val="32"/>
+        </w:rPr>
+      </w:pPr>
+      <w:r>
+        <w:rPr>
+          <w:rFonts w:cstheme="minorHAnsi"/>
+          <w:color w:val="000000" w:themeColor="text1"/>
+          <w:sz w:val="32"/>
+          <w:szCs w:val="32"/>
+        </w:rPr>
+        <w:t xml:space="preserve">L’analyse du SEO utilisant le modèle </w:t>
+      </w:r>
+      <w:proofErr w:type="spellStart"/>
+      <w:r>
+        <w:rPr>
+          <w:rFonts w:cstheme="minorHAnsi"/>
+          <w:color w:val="000000" w:themeColor="text1"/>
+          <w:sz w:val="32"/>
+          <w:szCs w:val="32"/>
+        </w:rPr>
+        <w:t>excel</w:t>
+      </w:r>
+      <w:proofErr w:type="spellEnd"/>
+      <w:r>
+        <w:rPr>
+          <w:rFonts w:cstheme="minorHAnsi"/>
+          <w:color w:val="000000" w:themeColor="text1"/>
+          <w:sz w:val="32"/>
+          <w:szCs w:val="32"/>
+        </w:rPr>
+        <w:t xml:space="preserve"> fourni</w:t>
+      </w:r>
+    </w:p>
+    <w:p>
+      <w:pPr>
+        <w:pStyle w:val="Paragraphedeliste"/>
+        <w:numPr>
+          <w:ilvl w:val="0"/>
+          <w:numId w:val="2"/>
+        </w:numPr>
+        <w:rPr>
+          <w:rFonts w:cstheme="minorHAnsi"/>
+          <w:color w:val="000000" w:themeColor="text1"/>
+          <w:sz w:val="32"/>
+          <w:szCs w:val="32"/>
+        </w:rPr>
+      </w:pPr>
+      <w:r>
+        <w:rPr>
+          <w:rFonts w:cstheme="minorHAnsi"/>
+          <w:color w:val="000000" w:themeColor="text1"/>
+          <w:sz w:val="32"/>
+          <w:szCs w:val="32"/>
+        </w:rPr>
+        <w:t>Une liste de 10 recommandations SEO comprenant des références</w:t>
+      </w:r>
+    </w:p>
+    <w:p>
+      <w:pPr>
+        <w:pStyle w:val="Paragraphedeliste"/>
+        <w:numPr>
+          <w:ilvl w:val="0"/>
+          <w:numId w:val="2"/>
+        </w:numPr>
+        <w:rPr>
+          <w:rFonts w:cstheme="minorHAnsi"/>
+          <w:color w:val="000000" w:themeColor="text1"/>
+          <w:sz w:val="32"/>
+          <w:szCs w:val="32"/>
+        </w:rPr>
+      </w:pPr>
+      <w:r>
+        <w:rPr>
+          <w:rFonts w:cstheme="minorHAnsi"/>
+          <w:color w:val="000000" w:themeColor="text1"/>
+          <w:sz w:val="32"/>
+          <w:szCs w:val="32"/>
+        </w:rPr>
+        <w:lastRenderedPageBreak/>
+        <w:t>Le code source complet du site amélioré</w:t>
+      </w:r>
+    </w:p>
+    <w:p>
+      <w:pPr>
+        <w:pStyle w:val="Paragraphedeliste"/>
+        <w:numPr>
+          <w:ilvl w:val="0"/>
+          <w:numId w:val="2"/>
+        </w:numPr>
+        <w:rPr>
+          <w:rFonts w:cstheme="minorHAnsi"/>
+          <w:color w:val="000000" w:themeColor="text1"/>
+          <w:sz w:val="32"/>
+          <w:szCs w:val="32"/>
+        </w:rPr>
+      </w:pPr>
+      <w:r>
+        <w:rPr>
+          <w:rFonts w:cstheme="minorHAnsi"/>
+          <w:color w:val="000000" w:themeColor="text1"/>
+          <w:sz w:val="32"/>
+          <w:szCs w:val="32"/>
+        </w:rPr>
+        <w:t>Un rapport d’optimisation comprenant une comparaison des résultats (y compris de la vitesse de chargement et l’accessibilité).</w:t>
+      </w:r>
+    </w:p>
+    <w:p>
+      <w:pPr>
+        <w:rPr>
+          <w:rFonts w:cstheme="minorHAnsi"/>
           <w:sz w:val="32"/>
           <w:szCs w:val="32"/>
           <w:u w:val="single"/>
@@ -491,9 +656,18 @@
           <w:sz w:val="24"/>
           <w:szCs w:val="24"/>
         </w:rPr>
-        <w:lastRenderedPageBreak/>
-        <w:t>5/suivi de vos perfomances</w:t>
-      </w:r>
+        <w:t xml:space="preserve">5/suivi de vos </w:t>
+      </w:r>
+      <w:proofErr w:type="spellStart"/>
+      <w:r>
+        <w:rPr>
+          <w:rFonts w:cstheme="minorHAnsi"/>
+          <w:sz w:val="24"/>
+          <w:szCs w:val="24"/>
+        </w:rPr>
+        <w:t>perfomances</w:t>
+      </w:r>
+      <w:proofErr w:type="spellEnd"/>
     </w:p>
     <w:sectPr>
       <w:pgSz w:w="11906" w:h="16838"/>
@@ -508,6 +682,119 @@
 <file path=word/numbering.xml><?xml version="1.0" encoding="utf-8"?>
 <w:numbering xmlns:wpc="http://schemas.microsoft.com/office/word/2010/wordprocessingCanvas" xmlns:cx="http://schemas.microsoft.com/office/drawing/2014/chartex" xmlns:cx1="http://schemas.microsoft.com/office/drawing/2015/9/8/chartex" xmlns:cx2="http://schemas.microsoft.com/office/drawing/2015/10/21/chartex" xmlns:cx3="http://schemas.microsoft.com/office/drawing/2016/5/9/chartex" xmlns:cx4="http://schemas.microsoft.com/office/drawing/2016/5/10/chartex" xmlns:cx5="http://schemas.microsoft.com/office/drawing/2016/5/11/chartex" xmlns:cx6="http://schemas.microsoft.com/office/drawing/2016/5/12/chartex" xmlns:cx7="http://schemas.microsoft.com/office/drawing/2016/5/13/chartex" xmlns:cx8="http://schemas.microsoft.com/office/drawing/2016/5/14/chartex" xmlns:mc="http://schemas.openxmlformats.org/markup-compatibility/2006" xmlns:aink="http://schemas.microsoft.com/office/drawing/2016/ink" xmlns:am3d="http://schemas.microsoft.com/office/drawing/2017/model3d" xmlns:o="urn:schemas-microsoft-com:office:office" xmlns:r="http://schemas.openxmlformats.org/officeDocument/2006/relationships" xmlns:m="http://schemas.openxmlformats.org/officeDocument/2006/math" xmlns:v="urn:schemas-microsoft-com:vml" xmlns:wp14="http://schemas.microsoft.com/office/word/2010/wordprocessingDrawing" xmlns:wp="http://schemas.openxmlformats.org/drawingml/2006/wordprocessingDrawing" xmlns:w10="urn:schemas-microsoft-com:office:word" xmlns:w="http://schemas.openxmlformats.org/wordprocessingml/2006/main" xmlns:w14="http://schemas.microsoft.com/office/word/2010/wordml" xmlns:w15="http://schemas.microsoft.com/office/word/2012/wordml" xmlns:w16cex="http://schemas.microsoft.com/office/word/2018/wordml/cex" xmlns:w16cid="http://schemas.microsoft.com/office/word/2016/wordml/cid" xmlns:w16="http://schemas.microsoft.com/office/word/2018/wordml" xmlns:w16se="http://schemas.microsoft.com/office/word/2015/wordml/symex" xmlns:wpg="http://schemas.microsoft.com/office/word/2010/wordprocessingGroup" xmlns:wpi="http://schemas.microsoft.com/office/word/2010/wordprocessingInk" xmlns:wne="http://schemas.microsoft.com/office/word/2006/wordml" xmlns:wps="http://schemas.microsoft.com/office/word/2010/wordprocessingShape" mc:Ignorable="w14 w15 w16se w16cid w16 w16cex wp14">
   <w:abstractNum w:abstractNumId="0" w15:restartNumberingAfterBreak="0">
+    <w:nsid w:val="4A420E3B"/>
+    <w:multiLevelType w:val="hybridMultilevel"/>
+    <w:tmpl w:val="320E97EE"/>
+    <w:lvl w:ilvl="0" w:tplc="040C0001">
+      <w:start w:val="1"/>
+      <w:numFmt w:val="bullet"/>
+      <w:lvlText w:val=""/>
+      <w:lvlJc w:val="left"/>
+      <w:pPr>
+        <w:ind w:left="720" w:hanging="360"/>
+      </w:pPr>
+      <w:rPr>
+        <w:rFonts w:ascii="Symbol" w:hAnsi="Symbol" w:hint="default"/>
+      </w:rPr>
+    </w:lvl>
+    <w:lvl w:ilvl="1" w:tplc="040C0003" w:tentative="1">
+      <w:start w:val="1"/>
+      <w:numFmt w:val="bullet"/>
+      <w:lvlText w:val="o"/>
+      <w:lvlJc w:val="left"/>
+      <w:pPr>
+        <w:ind w:left="1440" w:hanging="360"/>
+      </w:pPr>
+      <w:rPr>
+        <w:rFonts w:ascii="Courier New" w:hAnsi="Courier New" w:cs="Courier New" w:hint="default"/>
+      </w:rPr>
+    </w:lvl>
+    <w:lvl w:ilvl="2" w:tplc="040C0005" w:tentative="1">
+      <w:start w:val="1"/>
+      <w:numFmt w:val="bullet"/>
+      <w:lvlText w:val=""/>
+      <w:lvlJc w:val="left"/>
+      <w:pPr>
+        <w:ind w:left="2160" w:hanging="360"/>
+      </w:pPr>
+      <w:rPr>
+        <w:rFonts w:ascii="Wingdings" w:hAnsi="Wingdings" w:hint="default"/>
+      </w:rPr>
+    </w:lvl>
+    <w:lvl w:ilvl="3" w:tplc="040C0001" w:tentative="1">
+      <w:start w:val="1"/>
+      <w:numFmt w:val="bullet"/>
+      <w:lvlText w:val=""/>
+      <w:lvlJc w:val="left"/>
+      <w:pPr>
+        <w:ind w:left="2880" w:hanging="360"/>
+      </w:pPr>
+      <w:rPr>
+        <w:rFonts w:ascii="Symbol" w:hAnsi="Symbol" w:hint="default"/>
+      </w:rPr>
+    </w:lvl>
+    <w:lvl w:ilvl="4" w:tplc="040C0003" w:tentative="1">
+      <w:start w:val="1"/>
+      <w:numFmt w:val="bullet"/>
+      <w:lvlText w:val="o"/>
+      <w:lvlJc w:val="left"/>
+      <w:pPr>
+        <w:ind w:left="3600" w:hanging="360"/>
+      </w:pPr>
+      <w:rPr>
+        <w:rFonts w:ascii="Courier New" w:hAnsi="Courier New" w:cs="Courier New" w:hint="default"/>
+      </w:rPr>
+    </w:lvl>
+    <w:lvl w:ilvl="5" w:tplc="040C0005" w:tentative="1">
+      <w:start w:val="1"/>
+      <w:numFmt w:val="bullet"/>
+      <w:lvlText w:val=""/>
+      <w:lvlJc w:val="left"/>
+      <w:pPr>
+        <w:ind w:left="4320" w:hanging="360"/>
+      </w:pPr>
+      <w:rPr>
+        <w:rFonts w:ascii="Wingdings" w:hAnsi="Wingdings" w:hint="default"/>
+      </w:rPr>
+    </w:lvl>
+    <w:lvl w:ilvl="6" w:tplc="040C0001" w:tentative="1">
+      <w:start w:val="1"/>
+      <w:numFmt w:val="bullet"/>
+      <w:lvlText w:val=""/>
+      <w:lvlJc w:val="left"/>
+      <w:pPr>
+        <w:ind w:left="5040" w:hanging="360"/>
+      </w:pPr>
+      <w:rPr>
+        <w:rFonts w:ascii="Symbol" w:hAnsi="Symbol" w:hint="default"/>
+      </w:rPr>
+    </w:lvl>
+    <w:lvl w:ilvl="7" w:tplc="040C0003" w:tentative="1">
+      <w:start w:val="1"/>
+      <w:numFmt w:val="bullet"/>
+      <w:lvlText w:val="o"/>
+      <w:lvlJc w:val="left"/>
+      <w:pPr>
+        <w:ind w:left="5760" w:hanging="360"/>
+      </w:pPr>
+      <w:rPr>
+        <w:rFonts w:ascii="Courier New" w:hAnsi="Courier New" w:cs="Courier New" w:hint="default"/>
+      </w:rPr>
+    </w:lvl>
+    <w:lvl w:ilvl="8" w:tplc="040C0005" w:tentative="1">
+      <w:start w:val="1"/>
+      <w:numFmt w:val="bullet"/>
+      <w:lvlText w:val=""/>
+      <w:lvlJc w:val="left"/>
+      <w:pPr>
+        <w:ind w:left="6480" w:hanging="360"/>
+      </w:pPr>
+      <w:rPr>
+        <w:rFonts w:ascii="Wingdings" w:hAnsi="Wingdings" w:hint="default"/>
+      </w:rPr>
+    </w:lvl>
+  </w:abstractNum>
+  <w:abstractNum w:abstractNumId="1" w15:restartNumberingAfterBreak="0">
     <w:nsid w:val="77D57216"/>
     <w:multiLevelType w:val="hybridMultilevel"/>
     <w:tmpl w:val="36E69D2A"/>
@@ -599,6 +886,9 @@
     </w:lvl>
   </w:abstractNum>
   <w:num w:numId="1">
+    <w:abstractNumId w:val="1"/>
+  </w:num>
+  <w:num w:numId="2">
     <w:abstractNumId w:val="0"/>
   </w:num>
 </w:numbering>

</xml_diff>

<commit_message>
création des fichiers js minifier
</commit_message>
<xml_diff>
--- a/DOC SEO/A faire.docx
+++ b/DOC SEO/A faire.docx
@@ -668,6 +668,168 @@
         <w:t>perfomances</w:t>
       </w:r>
       <w:proofErr w:type="spellEnd"/>
+    </w:p>
+    <w:p>
+      <w:pPr>
+        <w:spacing w:after="0"/>
+        <w:rPr>
+          <w:rFonts w:cstheme="minorHAnsi"/>
+          <w:sz w:val="24"/>
+          <w:szCs w:val="24"/>
+        </w:rPr>
+      </w:pPr>
+    </w:p>
+    <w:p>
+      <w:pPr>
+        <w:spacing w:after="0"/>
+        <w:rPr>
+          <w:rFonts w:cstheme="minorHAnsi"/>
+          <w:sz w:val="24"/>
+          <w:szCs w:val="24"/>
+        </w:rPr>
+      </w:pPr>
+    </w:p>
+    <w:p>
+      <w:pPr>
+        <w:spacing w:after="0"/>
+        <w:rPr>
+          <w:rFonts w:cstheme="minorHAnsi"/>
+          <w:sz w:val="24"/>
+          <w:szCs w:val="24"/>
+        </w:rPr>
+      </w:pPr>
+      <w:r>
+        <w:rPr>
+          <w:rFonts w:cstheme="minorHAnsi"/>
+          <w:sz w:val="24"/>
+          <w:szCs w:val="24"/>
+        </w:rPr>
+        <w:t xml:space="preserve">Voire pour les </w:t>
+      </w:r>
+      <w:proofErr w:type="spellStart"/>
+      <w:r>
+        <w:rPr>
+          <w:rFonts w:cstheme="minorHAnsi"/>
+          <w:sz w:val="24"/>
+          <w:szCs w:val="24"/>
+        </w:rPr>
+        <w:t>async</w:t>
+      </w:r>
+      <w:proofErr w:type="spellEnd"/>
+      <w:r>
+        <w:rPr>
+          <w:rFonts w:cstheme="minorHAnsi"/>
+          <w:sz w:val="24"/>
+          <w:szCs w:val="24"/>
+        </w:rPr>
+        <w:t xml:space="preserve"> et </w:t>
+      </w:r>
+      <w:proofErr w:type="spellStart"/>
+      <w:r>
+        <w:rPr>
+          <w:rFonts w:cstheme="minorHAnsi"/>
+          <w:sz w:val="24"/>
+          <w:szCs w:val="24"/>
+        </w:rPr>
+        <w:t>defer</w:t>
+      </w:r>
+      <w:proofErr w:type="spellEnd"/>
+      <w:r>
+        <w:rPr>
+          <w:rFonts w:cstheme="minorHAnsi"/>
+          <w:sz w:val="24"/>
+          <w:szCs w:val="24"/>
+        </w:rPr>
+        <w:t xml:space="preserve"> dans les explications du 4 -ème livrable</w:t>
+      </w:r>
+    </w:p>
+    <w:p>
+      <w:pPr>
+        <w:spacing w:after="0"/>
+        <w:rPr>
+          <w:rFonts w:cstheme="minorHAnsi"/>
+          <w:sz w:val="24"/>
+          <w:szCs w:val="24"/>
+        </w:rPr>
+      </w:pPr>
+      <w:r>
+        <w:rPr>
+          <w:rFonts w:cstheme="minorHAnsi"/>
+          <w:sz w:val="24"/>
+          <w:szCs w:val="24"/>
+        </w:rPr>
+        <w:t xml:space="preserve">Compression du </w:t>
+      </w:r>
+      <w:proofErr w:type="spellStart"/>
+      <w:r>
+        <w:rPr>
+          <w:rFonts w:cstheme="minorHAnsi"/>
+          <w:sz w:val="24"/>
+          <w:szCs w:val="24"/>
+        </w:rPr>
+        <w:t>css</w:t>
+      </w:r>
+      <w:proofErr w:type="spellEnd"/>
+      <w:r>
+        <w:rPr>
+          <w:rFonts w:cstheme="minorHAnsi"/>
+          <w:sz w:val="24"/>
+          <w:szCs w:val="24"/>
+        </w:rPr>
+        <w:t xml:space="preserve"> après avoir </w:t>
+      </w:r>
+      <w:proofErr w:type="spellStart"/>
+      <w:r>
+        <w:rPr>
+          <w:rFonts w:cstheme="minorHAnsi"/>
+          <w:sz w:val="24"/>
+          <w:szCs w:val="24"/>
+        </w:rPr>
+        <w:t>terminer</w:t>
+      </w:r>
+      <w:proofErr w:type="spellEnd"/>
+      <w:r>
+        <w:rPr>
+          <w:rFonts w:cstheme="minorHAnsi"/>
+          <w:sz w:val="24"/>
+          <w:szCs w:val="24"/>
+        </w:rPr>
+        <w:t xml:space="preserve"> </w:t>
+      </w:r>
+      <w:r>
+        <w:rPr>
+          <w:rFonts w:cstheme="minorHAnsi"/>
+          <w:sz w:val="24"/>
+          <w:szCs w:val="24"/>
+        </w:rPr>
+        <w:t>toutes les modifications</w:t>
+      </w:r>
+      <w:r>
+        <w:rPr>
+          <w:rFonts w:cstheme="minorHAnsi"/>
+          <w:sz w:val="24"/>
+          <w:szCs w:val="24"/>
+        </w:rPr>
+        <w:t xml:space="preserve"> sur </w:t>
+      </w:r>
+      <w:proofErr w:type="gramStart"/>
+      <w:r>
+        <w:rPr>
+          <w:rFonts w:cstheme="minorHAnsi"/>
+          <w:sz w:val="24"/>
+          <w:szCs w:val="24"/>
+        </w:rPr>
+        <w:t>les page</w:t>
+      </w:r>
+      <w:proofErr w:type="gramEnd"/>
+      <w:r>
+        <w:rPr>
+          <w:rFonts w:cstheme="minorHAnsi"/>
+          <w:sz w:val="24"/>
+          <w:szCs w:val="24"/>
+        </w:rPr>
+        <w:t xml:space="preserve"> web</w:t>
+      </w:r>
     </w:p>
     <w:sectPr>
       <w:pgSz w:w="11906" w:h="16838"/>

</xml_diff>